<commit_message>
finished perfect best friend assignment
</commit_message>
<xml_diff>
--- a/Assignments/Perfect best friend Assignment.docx
+++ b/Assignments/Perfect best friend Assignment.docx
@@ -360,6 +360,13 @@
                 <w:rFonts w:ascii="Calibri" w:hAnsi="Calibri" w:cs="Calibri"/>
                 <w:color w:val="000000"/>
               </w:rPr>
+              <w:t>0</w:t>
+            </w:r>
+            <w:r>
+              <w:rPr>
+                <w:rFonts w:ascii="Calibri" w:hAnsi="Calibri" w:cs="Calibri"/>
+                <w:color w:val="000000"/>
+              </w:rPr>
               <w:t> </w:t>
             </w:r>
           </w:p>
@@ -385,6 +392,13 @@
                 <w:color w:val="000000"/>
               </w:rPr>
             </w:pPr>
+            <w:r>
+              <w:rPr>
+                <w:rFonts w:ascii="Calibri" w:eastAsia="Times New Roman" w:hAnsi="Calibri" w:cs="Calibri"/>
+                <w:color w:val="000000"/>
+              </w:rPr>
+              <w:t>0</w:t>
+            </w:r>
           </w:p>
         </w:tc>
         <w:tc>
@@ -408,6 +422,13 @@
                 <w:color w:val="000000"/>
               </w:rPr>
             </w:pPr>
+            <w:r>
+              <w:rPr>
+                <w:rFonts w:ascii="Calibri" w:eastAsia="Times New Roman" w:hAnsi="Calibri" w:cs="Calibri"/>
+                <w:color w:val="000000"/>
+              </w:rPr>
+              <w:t>10</w:t>
+            </w:r>
           </w:p>
         </w:tc>
       </w:tr>
@@ -533,6 +554,13 @@
                 <w:rFonts w:ascii="Calibri" w:hAnsi="Calibri" w:cs="Calibri"/>
                 <w:color w:val="000000"/>
               </w:rPr>
+              <w:t>0</w:t>
+            </w:r>
+            <w:r>
+              <w:rPr>
+                <w:rFonts w:ascii="Calibri" w:hAnsi="Calibri" w:cs="Calibri"/>
+                <w:color w:val="000000"/>
+              </w:rPr>
               <w:t> </w:t>
             </w:r>
           </w:p>
@@ -558,6 +586,13 @@
                 <w:color w:val="000000"/>
               </w:rPr>
             </w:pPr>
+            <w:r>
+              <w:rPr>
+                <w:rFonts w:ascii="Calibri" w:eastAsia="Times New Roman" w:hAnsi="Calibri" w:cs="Calibri"/>
+                <w:color w:val="000000"/>
+              </w:rPr>
+              <w:t>0</w:t>
+            </w:r>
           </w:p>
         </w:tc>
         <w:tc>
@@ -581,6 +616,13 @@
                 <w:color w:val="000000"/>
               </w:rPr>
             </w:pPr>
+            <w:r>
+              <w:rPr>
+                <w:rFonts w:ascii="Calibri" w:eastAsia="Times New Roman" w:hAnsi="Calibri" w:cs="Calibri"/>
+                <w:color w:val="000000"/>
+              </w:rPr>
+              <w:t>15</w:t>
+            </w:r>
           </w:p>
         </w:tc>
       </w:tr>
@@ -706,6 +748,13 @@
                 <w:rFonts w:ascii="Calibri" w:hAnsi="Calibri" w:cs="Calibri"/>
                 <w:color w:val="000000"/>
               </w:rPr>
+              <w:t>2</w:t>
+            </w:r>
+            <w:r>
+              <w:rPr>
+                <w:rFonts w:ascii="Calibri" w:hAnsi="Calibri" w:cs="Calibri"/>
+                <w:color w:val="000000"/>
+              </w:rPr>
               <w:t> </w:t>
             </w:r>
           </w:p>
@@ -731,6 +780,13 @@
                 <w:color w:val="000000"/>
               </w:rPr>
             </w:pPr>
+            <w:r>
+              <w:rPr>
+                <w:rFonts w:ascii="Calibri" w:eastAsia="Times New Roman" w:hAnsi="Calibri" w:cs="Calibri"/>
+                <w:color w:val="000000"/>
+              </w:rPr>
+              <w:t>1</w:t>
+            </w:r>
           </w:p>
         </w:tc>
         <w:tc>
@@ -754,6 +810,13 @@
                 <w:color w:val="000000"/>
               </w:rPr>
             </w:pPr>
+            <w:r>
+              <w:rPr>
+                <w:rFonts w:ascii="Calibri" w:eastAsia="Times New Roman" w:hAnsi="Calibri" w:cs="Calibri"/>
+                <w:color w:val="000000"/>
+              </w:rPr>
+              <w:t>12</w:t>
+            </w:r>
           </w:p>
         </w:tc>
       </w:tr>
@@ -879,6 +942,13 @@
                 <w:rFonts w:ascii="Calibri" w:hAnsi="Calibri" w:cs="Calibri"/>
                 <w:color w:val="000000"/>
               </w:rPr>
+              <w:t>3</w:t>
+            </w:r>
+            <w:r>
+              <w:rPr>
+                <w:rFonts w:ascii="Calibri" w:hAnsi="Calibri" w:cs="Calibri"/>
+                <w:color w:val="000000"/>
+              </w:rPr>
               <w:t> </w:t>
             </w:r>
           </w:p>
@@ -904,6 +974,13 @@
                 <w:color w:val="000000"/>
               </w:rPr>
             </w:pPr>
+            <w:r>
+              <w:rPr>
+                <w:rFonts w:ascii="Calibri" w:eastAsia="Times New Roman" w:hAnsi="Calibri" w:cs="Calibri"/>
+                <w:color w:val="000000"/>
+              </w:rPr>
+              <w:t>1</w:t>
+            </w:r>
           </w:p>
         </w:tc>
         <w:tc>
@@ -927,6 +1004,13 @@
                 <w:color w:val="000000"/>
               </w:rPr>
             </w:pPr>
+            <w:r>
+              <w:rPr>
+                <w:rFonts w:ascii="Calibri" w:eastAsia="Times New Roman" w:hAnsi="Calibri" w:cs="Calibri"/>
+                <w:color w:val="000000"/>
+              </w:rPr>
+              <w:t>11</w:t>
+            </w:r>
           </w:p>
         </w:tc>
       </w:tr>
@@ -1052,6 +1136,13 @@
                 <w:rFonts w:ascii="Calibri" w:hAnsi="Calibri" w:cs="Calibri"/>
                 <w:color w:val="000000"/>
               </w:rPr>
+              <w:t>3</w:t>
+            </w:r>
+            <w:r>
+              <w:rPr>
+                <w:rFonts w:ascii="Calibri" w:hAnsi="Calibri" w:cs="Calibri"/>
+                <w:color w:val="000000"/>
+              </w:rPr>
               <w:t> </w:t>
             </w:r>
           </w:p>
@@ -1077,6 +1168,13 @@
                 <w:color w:val="000000"/>
               </w:rPr>
             </w:pPr>
+            <w:r>
+              <w:rPr>
+                <w:rFonts w:ascii="Calibri" w:eastAsia="Times New Roman" w:hAnsi="Calibri" w:cs="Calibri"/>
+                <w:color w:val="000000"/>
+              </w:rPr>
+              <w:t>1</w:t>
+            </w:r>
           </w:p>
         </w:tc>
         <w:tc>
@@ -1100,6 +1198,13 @@
                 <w:color w:val="000000"/>
               </w:rPr>
             </w:pPr>
+            <w:r>
+              <w:rPr>
+                <w:rFonts w:ascii="Calibri" w:eastAsia="Times New Roman" w:hAnsi="Calibri" w:cs="Calibri"/>
+                <w:color w:val="000000"/>
+              </w:rPr>
+              <w:t>9</w:t>
+            </w:r>
           </w:p>
         </w:tc>
       </w:tr>
@@ -1225,6 +1330,13 @@
                 <w:rFonts w:ascii="Calibri" w:hAnsi="Calibri" w:cs="Calibri"/>
                 <w:color w:val="000000"/>
               </w:rPr>
+              <w:t>-4</w:t>
+            </w:r>
+            <w:r>
+              <w:rPr>
+                <w:rFonts w:ascii="Calibri" w:hAnsi="Calibri" w:cs="Calibri"/>
+                <w:color w:val="000000"/>
+              </w:rPr>
               <w:t> </w:t>
             </w:r>
           </w:p>
@@ -1250,6 +1362,13 @@
                 <w:color w:val="000000"/>
               </w:rPr>
             </w:pPr>
+            <w:r>
+              <w:rPr>
+                <w:rFonts w:ascii="Calibri" w:eastAsia="Times New Roman" w:hAnsi="Calibri" w:cs="Calibri"/>
+                <w:color w:val="000000"/>
+              </w:rPr>
+              <w:t>0</w:t>
+            </w:r>
           </w:p>
         </w:tc>
         <w:tc>
@@ -1273,6 +1392,13 @@
                 <w:color w:val="000000"/>
               </w:rPr>
             </w:pPr>
+            <w:r>
+              <w:rPr>
+                <w:rFonts w:ascii="Calibri" w:eastAsia="Times New Roman" w:hAnsi="Calibri" w:cs="Calibri"/>
+                <w:color w:val="000000"/>
+              </w:rPr>
+              <w:t>15</w:t>
+            </w:r>
           </w:p>
         </w:tc>
       </w:tr>
@@ -1398,6 +1524,13 @@
                 <w:rFonts w:ascii="Calibri" w:hAnsi="Calibri" w:cs="Calibri"/>
                 <w:color w:val="000000"/>
               </w:rPr>
+              <w:t>2</w:t>
+            </w:r>
+            <w:r>
+              <w:rPr>
+                <w:rFonts w:ascii="Calibri" w:hAnsi="Calibri" w:cs="Calibri"/>
+                <w:color w:val="000000"/>
+              </w:rPr>
               <w:t> </w:t>
             </w:r>
           </w:p>
@@ -1423,6 +1556,13 @@
                 <w:color w:val="000000"/>
               </w:rPr>
             </w:pPr>
+            <w:r>
+              <w:rPr>
+                <w:rFonts w:ascii="Calibri" w:eastAsia="Times New Roman" w:hAnsi="Calibri" w:cs="Calibri"/>
+                <w:color w:val="000000"/>
+              </w:rPr>
+              <w:t>1</w:t>
+            </w:r>
           </w:p>
         </w:tc>
         <w:tc>
@@ -1446,6 +1586,13 @@
                 <w:color w:val="000000"/>
               </w:rPr>
             </w:pPr>
+            <w:r>
+              <w:rPr>
+                <w:rFonts w:ascii="Calibri" w:eastAsia="Times New Roman" w:hAnsi="Calibri" w:cs="Calibri"/>
+                <w:color w:val="000000"/>
+              </w:rPr>
+              <w:t>7</w:t>
+            </w:r>
           </w:p>
         </w:tc>
       </w:tr>
@@ -1571,6 +1718,13 @@
                 <w:rFonts w:ascii="Calibri" w:hAnsi="Calibri" w:cs="Calibri"/>
                 <w:color w:val="000000"/>
               </w:rPr>
+              <w:t>-2</w:t>
+            </w:r>
+            <w:r>
+              <w:rPr>
+                <w:rFonts w:ascii="Calibri" w:hAnsi="Calibri" w:cs="Calibri"/>
+                <w:color w:val="000000"/>
+              </w:rPr>
               <w:t> </w:t>
             </w:r>
           </w:p>
@@ -1596,6 +1750,13 @@
                 <w:color w:val="000000"/>
               </w:rPr>
             </w:pPr>
+            <w:r>
+              <w:rPr>
+                <w:rFonts w:ascii="Calibri" w:eastAsia="Times New Roman" w:hAnsi="Calibri" w:cs="Calibri"/>
+                <w:color w:val="000000"/>
+              </w:rPr>
+              <w:t>0</w:t>
+            </w:r>
           </w:p>
         </w:tc>
         <w:tc>
@@ -1619,6 +1780,13 @@
                 <w:color w:val="000000"/>
               </w:rPr>
             </w:pPr>
+            <w:r>
+              <w:rPr>
+                <w:rFonts w:ascii="Calibri" w:eastAsia="Times New Roman" w:hAnsi="Calibri" w:cs="Calibri"/>
+                <w:color w:val="000000"/>
+              </w:rPr>
+              <w:t>13</w:t>
+            </w:r>
           </w:p>
         </w:tc>
       </w:tr>
@@ -1744,6 +1912,13 @@
                 <w:rFonts w:ascii="Calibri" w:hAnsi="Calibri" w:cs="Calibri"/>
                 <w:color w:val="000000"/>
               </w:rPr>
+              <w:t>-9</w:t>
+            </w:r>
+            <w:r>
+              <w:rPr>
+                <w:rFonts w:ascii="Calibri" w:hAnsi="Calibri" w:cs="Calibri"/>
+                <w:color w:val="000000"/>
+              </w:rPr>
               <w:t> </w:t>
             </w:r>
           </w:p>
@@ -1769,6 +1944,13 @@
                 <w:color w:val="000000"/>
               </w:rPr>
             </w:pPr>
+            <w:r>
+              <w:rPr>
+                <w:rFonts w:ascii="Calibri" w:eastAsia="Times New Roman" w:hAnsi="Calibri" w:cs="Calibri"/>
+                <w:color w:val="000000"/>
+              </w:rPr>
+              <w:t>0</w:t>
+            </w:r>
           </w:p>
         </w:tc>
         <w:tc>
@@ -1792,6 +1974,13 @@
                 <w:color w:val="000000"/>
               </w:rPr>
             </w:pPr>
+            <w:r>
+              <w:rPr>
+                <w:rFonts w:ascii="Calibri" w:eastAsia="Times New Roman" w:hAnsi="Calibri" w:cs="Calibri"/>
+                <w:color w:val="000000"/>
+              </w:rPr>
+              <w:t>15</w:t>
+            </w:r>
           </w:p>
         </w:tc>
       </w:tr>
@@ -1917,6 +2106,13 @@
                 <w:rFonts w:ascii="Calibri" w:hAnsi="Calibri" w:cs="Calibri"/>
                 <w:color w:val="000000"/>
               </w:rPr>
+              <w:t>-2</w:t>
+            </w:r>
+            <w:r>
+              <w:rPr>
+                <w:rFonts w:ascii="Calibri" w:hAnsi="Calibri" w:cs="Calibri"/>
+                <w:color w:val="000000"/>
+              </w:rPr>
               <w:t> </w:t>
             </w:r>
           </w:p>
@@ -1942,6 +2138,13 @@
                 <w:color w:val="000000"/>
               </w:rPr>
             </w:pPr>
+            <w:r>
+              <w:rPr>
+                <w:rFonts w:ascii="Calibri" w:eastAsia="Times New Roman" w:hAnsi="Calibri" w:cs="Calibri"/>
+                <w:color w:val="000000"/>
+              </w:rPr>
+              <w:t>0</w:t>
+            </w:r>
           </w:p>
         </w:tc>
         <w:tc>
@@ -1965,6 +2168,13 @@
                 <w:color w:val="000000"/>
               </w:rPr>
             </w:pPr>
+            <w:r>
+              <w:rPr>
+                <w:rFonts w:ascii="Calibri" w:eastAsia="Times New Roman" w:hAnsi="Calibri" w:cs="Calibri"/>
+                <w:color w:val="000000"/>
+              </w:rPr>
+              <w:t>11</w:t>
+            </w:r>
           </w:p>
         </w:tc>
       </w:tr>
@@ -2092,6 +2302,13 @@
               </w:rPr>
               <w:t> </w:t>
             </w:r>
+            <w:r>
+              <w:rPr>
+                <w:rFonts w:ascii="Calibri" w:hAnsi="Calibri" w:cs="Calibri"/>
+                <w:color w:val="000000"/>
+              </w:rPr>
+              <w:t>3</w:t>
+            </w:r>
           </w:p>
         </w:tc>
         <w:tc>
@@ -2115,6 +2332,13 @@
                 <w:color w:val="000000"/>
               </w:rPr>
             </w:pPr>
+            <w:r>
+              <w:rPr>
+                <w:rFonts w:ascii="Calibri" w:eastAsia="Times New Roman" w:hAnsi="Calibri" w:cs="Calibri"/>
+                <w:color w:val="000000"/>
+              </w:rPr>
+              <w:t>1</w:t>
+            </w:r>
           </w:p>
         </w:tc>
         <w:tc>
@@ -2138,6 +2362,13 @@
                 <w:color w:val="000000"/>
               </w:rPr>
             </w:pPr>
+            <w:r>
+              <w:rPr>
+                <w:rFonts w:ascii="Calibri" w:eastAsia="Times New Roman" w:hAnsi="Calibri" w:cs="Calibri"/>
+                <w:color w:val="000000"/>
+              </w:rPr>
+              <w:t>13</w:t>
+            </w:r>
           </w:p>
         </w:tc>
       </w:tr>
@@ -2265,6 +2496,13 @@
               </w:rPr>
               <w:t> </w:t>
             </w:r>
+            <w:r>
+              <w:rPr>
+                <w:rFonts w:ascii="Calibri" w:hAnsi="Calibri" w:cs="Calibri"/>
+                <w:color w:val="000000"/>
+              </w:rPr>
+              <w:t>0</w:t>
+            </w:r>
           </w:p>
         </w:tc>
         <w:tc>
@@ -2288,6 +2526,13 @@
                 <w:color w:val="000000"/>
               </w:rPr>
             </w:pPr>
+            <w:r>
+              <w:rPr>
+                <w:rFonts w:ascii="Calibri" w:eastAsia="Times New Roman" w:hAnsi="Calibri" w:cs="Calibri"/>
+                <w:color w:val="000000"/>
+              </w:rPr>
+              <w:t>0</w:t>
+            </w:r>
           </w:p>
         </w:tc>
         <w:tc>
@@ -2311,6 +2556,13 @@
                 <w:color w:val="000000"/>
               </w:rPr>
             </w:pPr>
+            <w:r>
+              <w:rPr>
+                <w:rFonts w:ascii="Calibri" w:eastAsia="Times New Roman" w:hAnsi="Calibri" w:cs="Calibri"/>
+                <w:color w:val="000000"/>
+              </w:rPr>
+              <w:t>15</w:t>
+            </w:r>
           </w:p>
         </w:tc>
       </w:tr>
@@ -2354,6 +2606,16 @@
       <w:r>
         <w:t>What share of people are going to play frisbee after the perfect best friend’s assignment to the activity?</w:t>
       </w:r>
+      <w:r>
+        <w:t xml:space="preserve"> </w:t>
+      </w:r>
+      <w:r>
+        <w:rPr>
+          <w:b/>
+          <w:bCs/>
+        </w:rPr>
+        <w:t>5/12 = 0.416667</w:t>
+      </w:r>
     </w:p>
     <w:p>
       <w:pPr>
@@ -2396,6 +2658,58 @@
       <w:r>
         <w:t>Simple difference in mean outcomes</w:t>
       </w:r>
+      <w:r>
+        <w:t xml:space="preserve">: </w:t>
+      </w:r>
+      <w:r>
+        <w:rPr>
+          <w:b/>
+          <w:bCs/>
+        </w:rPr>
+        <w:t>SDO</w:t>
+      </w:r>
+      <w:r>
+        <w:rPr>
+          <w:b/>
+          <w:bCs/>
+        </w:rPr>
+        <w:t xml:space="preserve"> </w:t>
+      </w:r>
+      <w:r>
+        <w:rPr>
+          <w:b/>
+          <w:bCs/>
+        </w:rPr>
+        <w:t>= 52/5</w:t>
+      </w:r>
+      <w:r>
+        <w:rPr>
+          <w:b/>
+          <w:bCs/>
+        </w:rPr>
+        <w:t xml:space="preserve"> – 94.7</w:t>
+      </w:r>
+      <w:r>
+        <w:rPr>
+          <w:b/>
+          <w:bCs/>
+        </w:rPr>
+        <w:t xml:space="preserve"> =</w:t>
+      </w:r>
+      <w:r>
+        <w:rPr>
+          <w:b/>
+          <w:bCs/>
+        </w:rPr>
+        <w:t xml:space="preserve"> -</w:t>
+      </w:r>
+      <w:r>
+        <w:rPr>
+          <w:b/>
+          <w:bCs/>
+        </w:rPr>
+        <w:t>3.02857</w:t>
+      </w:r>
     </w:p>
     <w:p>
       <w:pPr>
@@ -2411,14 +2725,62 @@
     </w:p>
     <w:p>
       <w:pPr>
-        <w:pStyle w:val="ListParagraph"/>
-        <w:numPr>
-          <w:ilvl w:val="1"/>
-          <w:numId w:val="1"/>
-        </w:numPr>
+        <w:ind w:left="1440"/>
+        <w:rPr>
+          <w:b/>
+          <w:bCs/>
+        </w:rPr>
       </w:pPr>
       <w:r>
-        <w:t>Selection bias</w:t>
+        <w:rPr>
+          <w:b/>
+          <w:bCs/>
+        </w:rPr>
+        <w:t xml:space="preserve">ATE = </w:t>
+      </w:r>
+      <w:r>
+        <w:rPr>
+          <w:b/>
+          <w:bCs/>
+        </w:rPr>
+        <w:t>-0.</w:t>
+      </w:r>
+      <w:proofErr w:type="gramStart"/>
+      <w:r>
+        <w:rPr>
+          <w:b/>
+          <w:bCs/>
+        </w:rPr>
+        <w:t xml:space="preserve">3333  </w:t>
+      </w:r>
+      <w:r>
+        <w:rPr>
+          <w:b/>
+          <w:bCs/>
+        </w:rPr>
+        <w:t>,</w:t>
+      </w:r>
+      <w:proofErr w:type="gramEnd"/>
+      <w:r>
+        <w:rPr>
+          <w:b/>
+          <w:bCs/>
+        </w:rPr>
+        <w:t xml:space="preserve">  ATT = 2.6  </w:t>
+      </w:r>
+      <w:r>
+        <w:rPr>
+          <w:b/>
+          <w:bCs/>
+        </w:rPr>
+        <w:t>,</w:t>
+      </w:r>
+      <w:r>
+        <w:rPr>
+          <w:b/>
+          <w:bCs/>
+        </w:rPr>
+        <w:t xml:space="preserve">  ATU = -2.42857</w:t>
       </w:r>
     </w:p>
     <w:p>
@@ -2430,7 +2792,123 @@
         </w:numPr>
       </w:pPr>
       <w:r>
+        <w:t>Selection bias</w:t>
+      </w:r>
+    </w:p>
+    <w:p>
+      <w:pPr>
+        <w:pStyle w:val="ListParagraph"/>
+        <w:ind w:left="1440"/>
+        <w:rPr>
+          <w:b/>
+          <w:bCs/>
+        </w:rPr>
+      </w:pPr>
+      <w:r>
+        <w:rPr>
+          <w:b/>
+          <w:bCs/>
+        </w:rPr>
+        <w:t xml:space="preserve">SB </w:t>
+      </w:r>
+      <w:proofErr w:type="gramStart"/>
+      <w:r>
+        <w:rPr>
+          <w:b/>
+          <w:bCs/>
+        </w:rPr>
+        <w:t xml:space="preserve">= </w:t>
+      </w:r>
+      <w:r>
+        <w:rPr>
+          <w:b/>
+          <w:bCs/>
+        </w:rPr>
+        <w:t xml:space="preserve"> E</w:t>
+      </w:r>
+      <w:proofErr w:type="gramEnd"/>
+      <w:r>
+        <w:rPr>
+          <w:b/>
+          <w:bCs/>
+        </w:rPr>
+        <w:t>[Y0|D=1] - E[Y0|D=0]</w:t>
+      </w:r>
+      <w:r>
+        <w:rPr>
+          <w:b/>
+          <w:bCs/>
+        </w:rPr>
+        <w:t xml:space="preserve"> = -5.62857</w:t>
+      </w:r>
+    </w:p>
+    <w:p>
+      <w:pPr>
+        <w:pStyle w:val="ListParagraph"/>
+        <w:numPr>
+          <w:ilvl w:val="1"/>
+          <w:numId w:val="1"/>
+        </w:numPr>
+      </w:pPr>
+      <w:r>
         <w:t xml:space="preserve">Show that the decomposition of the simple difference in mean outcomes (5a) holds using the information in 5b and 5c and the formula we worked out together in the lesson. </w:t>
+      </w:r>
+    </w:p>
+    <w:p>
+      <w:pPr>
+        <w:pStyle w:val="ListParagraph"/>
+        <w:ind w:left="1440"/>
+        <w:rPr>
+          <w:b/>
+          <w:bCs/>
+        </w:rPr>
+      </w:pPr>
+      <w:r>
+        <w:rPr>
+          <w:b/>
+          <w:bCs/>
+        </w:rPr>
+        <w:t>SDO = ATE + selection bias + heterogeneous treatment effect bias</w:t>
+      </w:r>
+    </w:p>
+    <w:p>
+      <w:pPr>
+        <w:pStyle w:val="ListParagraph"/>
+        <w:ind w:left="1440"/>
+        <w:rPr>
+          <w:b/>
+          <w:bCs/>
+        </w:rPr>
+      </w:pPr>
+      <w:r>
+        <w:rPr>
+          <w:b/>
+          <w:bCs/>
+        </w:rPr>
+        <w:t>SDO = ATE + SB + (1-</w:t>
+      </w:r>
+      <w:proofErr w:type="gramStart"/>
+      <w:r>
+        <w:rPr>
+          <w:b/>
+          <w:bCs/>
+        </w:rPr>
+        <w:t>pi)(</w:t>
+      </w:r>
+      <w:proofErr w:type="gramEnd"/>
+      <w:r>
+        <w:rPr>
+          <w:b/>
+          <w:bCs/>
+        </w:rPr>
+        <w:t>ATT-ATU)</w:t>
+      </w:r>
+      <w:r>
+        <w:rPr>
+          <w:b/>
+          <w:bCs/>
+        </w:rPr>
+        <w:t xml:space="preserve"> = -3.02857</w:t>
       </w:r>
     </w:p>
     <w:sectPr>

</xml_diff>